<commit_message>
edit: requirement List 수정
</commit_message>
<xml_diff>
--- a/Requirement List-2.docx
+++ b/Requirement List-2.docx
@@ -10,8 +10,33 @@
         </w:rPr>
       </w:pPr>
       <w:r>
-        <w:br/>
+        <w:rPr/>
+        <w:t xml:space="preserve">개인코드: 35246 </w:t>
       </w:r>
+    </w:p>
+    <w:p>
+      <w:pPr>
+        <w:rPr>
+          <w:b w:val="1"/>
+          <w:bCs w:val="1"/>
+        </w:rPr>
+      </w:pPr>
+      <w:hyperlink r:id="R92888e40f1a3435e">
+        <w:r>
+          <w:rPr>
+            <w:rStyle w:val="Hyperlink"/>
+            <w:rFonts w:ascii="맑은 고딕" w:hAnsi="맑은 고딕" w:eastAsia="맑은 고딕" w:cs="맑은 고딕"/>
+            <w:noProof w:val="0"/>
+            <w:sz w:val="22"/>
+            <w:szCs w:val="22"/>
+            <w:lang w:eastAsia="ko-KR"/>
+          </w:rPr>
+          <w:t>https://github.com/betgws/software</w:t>
+        </w:r>
+        <w:r>
+          <w:br/>
+        </w:r>
+      </w:hyperlink>
     </w:p>
     <w:p>
       <w:pPr>
@@ -1699,6 +1724,17 @@
     <w:uiPriority w:val="99"/>
     <w:rsid w:val="00A26684"/>
   </w:style>
+  <w:style w:type="character" w:styleId="Hyperlink">
+    <w:uiPriority w:val="99"/>
+    <w:name w:val="Hyperlink"/>
+    <w:basedOn w:val="a0"/>
+    <w:unhideWhenUsed/>
+    <w:rsid w:val="6674F837"/>
+    <w:rPr>
+      <w:color w:val="467886"/>
+      <w:u w:val="single"/>
+    </w:rPr>
+  </w:style>
 </w:styles>
 </file>
 

</xml_diff>